<commit_message>
A bunch of changes to get angular2 working. Go back and review.
</commit_message>
<xml_diff>
--- a/001 Angular2 - getting started/001 Angular2 - getting started.docx
+++ b/001 Angular2 - getting started/001 Angular2 - getting started.docx
@@ -87,6 +87,11 @@
       <w:proofErr w:type="gramEnd"/>
     </w:p>
     <w:p>
+      <w:r>
+        <w:t>https://www.ng-book.com/2/</w:t>
+      </w:r>
+    </w:p>
+    <w:p>
       <w:pPr>
         <w:pStyle w:val="Heading1"/>
       </w:pPr>
@@ -2170,8 +2175,123 @@
     </w:p>
     <w:p/>
     <w:p>
+      <w:r>
+        <w:t>Install the TSD for Angular2</w:t>
+      </w:r>
+    </w:p>
+    <w:p>
+      <w:pPr>
+        <w:rPr>
+          <w:rFonts w:ascii="Courier New" w:hAnsi="Courier New" w:cs="Courier New"/>
+        </w:rPr>
+      </w:pPr>
+      <w:proofErr w:type="spellStart"/>
+      <w:r>
+        <w:rPr>
+          <w:rFonts w:ascii="Courier New" w:hAnsi="Courier New" w:cs="Courier New"/>
+        </w:rPr>
+        <w:t>tsd</w:t>
+      </w:r>
+      <w:proofErr w:type="spellEnd"/>
+      <w:r>
+        <w:rPr>
+          <w:rFonts w:ascii="Courier New" w:hAnsi="Courier New" w:cs="Courier New"/>
+        </w:rPr>
+        <w:t xml:space="preserve"> query angular2 --action install </w:t>
+      </w:r>
+      <w:r>
+        <w:rPr>
+          <w:rFonts w:ascii="Courier New" w:hAnsi="Courier New" w:cs="Courier New"/>
+        </w:rPr>
+        <w:t>–</w:t>
+      </w:r>
+      <w:r>
+        <w:rPr>
+          <w:rFonts w:ascii="Courier New" w:hAnsi="Courier New" w:cs="Courier New"/>
+        </w:rPr>
+        <w:t>save</w:t>
+      </w:r>
+    </w:p>
+    <w:p>
+      <w:pPr>
+        <w:rPr>
+          <w:rFonts w:ascii="Courier New" w:hAnsi="Courier New" w:cs="Courier New"/>
+        </w:rPr>
+      </w:pPr>
+      <w:proofErr w:type="spellStart"/>
+      <w:r>
+        <w:rPr>
+          <w:rFonts w:ascii="Courier New" w:hAnsi="Courier New" w:cs="Courier New"/>
+        </w:rPr>
+        <w:t>tsd</w:t>
+      </w:r>
+      <w:proofErr w:type="spellEnd"/>
+      <w:r>
+        <w:rPr>
+          <w:rFonts w:ascii="Courier New" w:hAnsi="Courier New" w:cs="Courier New"/>
+        </w:rPr>
+        <w:t xml:space="preserve"> query </w:t>
+      </w:r>
+      <w:proofErr w:type="spellStart"/>
+      <w:r>
+        <w:rPr>
+          <w:rFonts w:ascii="Courier New" w:hAnsi="Courier New" w:cs="Courier New"/>
+        </w:rPr>
+        <w:t>systemjs</w:t>
+      </w:r>
+      <w:proofErr w:type="spellEnd"/>
+      <w:r>
+        <w:rPr>
+          <w:rFonts w:ascii="Courier New" w:hAnsi="Courier New" w:cs="Courier New"/>
+        </w:rPr>
+        <w:t xml:space="preserve"> --action install --save</w:t>
+      </w:r>
+    </w:p>
+    <w:p>
       <w:bookmarkStart w:id="0" w:name="_GoBack"/>
       <w:bookmarkEnd w:id="0"/>
+    </w:p>
+    <w:p>
+      <w:r>
+        <w:t>Let’s go ahead and make sure we have a working application.</w:t>
+      </w:r>
+    </w:p>
+    <w:p>
+      <w:r>
+        <w:t>Don’t be concerned about what you do and do not understand at this point.  Let’s just get things working.</w:t>
+      </w:r>
+    </w:p>
+    <w:p>
+      <w:pPr>
+        <w:pStyle w:val="ListParagraph"/>
+        <w:numPr>
+          <w:ilvl w:val="0"/>
+          <w:numId w:val="2"/>
+        </w:numPr>
+      </w:pPr>
+      <w:r>
+        <w:t xml:space="preserve">Open the </w:t>
+      </w:r>
+      <w:proofErr w:type="spellStart"/>
+      <w:r>
+        <w:rPr>
+          <w:rFonts w:ascii="Courier New" w:hAnsi="Courier New" w:cs="Courier New"/>
+        </w:rPr>
+        <w:t>app.ts</w:t>
+      </w:r>
+      <w:proofErr w:type="spellEnd"/>
+      <w:r>
+        <w:t xml:space="preserve"> file.</w:t>
+      </w:r>
+    </w:p>
+    <w:p>
+      <w:pPr>
+        <w:pStyle w:val="ListParagraph"/>
+        <w:numPr>
+          <w:ilvl w:val="0"/>
+          <w:numId w:val="2"/>
+        </w:numPr>
+      </w:pPr>
     </w:p>
     <w:p/>
     <w:p/>
@@ -2324,8 +2444,100 @@
       </w:rPr>
     </w:lvl>
   </w:abstractNum>
+  <w:abstractNum w:abstractNumId="1" w15:restartNumberingAfterBreak="0">
+    <w:nsid w:val="2C58736A"/>
+    <w:multiLevelType w:val="hybridMultilevel"/>
+    <w:tmpl w:val="F24CE5D6"/>
+    <w:lvl w:ilvl="0" w:tplc="0409000F">
+      <w:start w:val="1"/>
+      <w:numFmt w:val="decimal"/>
+      <w:lvlText w:val="%1."/>
+      <w:lvlJc w:val="left"/>
+      <w:pPr>
+        <w:ind w:left="720" w:hanging="360"/>
+      </w:pPr>
+      <w:rPr>
+        <w:rFonts w:hint="default"/>
+      </w:rPr>
+    </w:lvl>
+    <w:lvl w:ilvl="1" w:tplc="04090019" w:tentative="1">
+      <w:start w:val="1"/>
+      <w:numFmt w:val="lowerLetter"/>
+      <w:lvlText w:val="%2."/>
+      <w:lvlJc w:val="left"/>
+      <w:pPr>
+        <w:ind w:left="1440" w:hanging="360"/>
+      </w:pPr>
+    </w:lvl>
+    <w:lvl w:ilvl="2" w:tplc="0409001B" w:tentative="1">
+      <w:start w:val="1"/>
+      <w:numFmt w:val="lowerRoman"/>
+      <w:lvlText w:val="%3."/>
+      <w:lvlJc w:val="right"/>
+      <w:pPr>
+        <w:ind w:left="2160" w:hanging="180"/>
+      </w:pPr>
+    </w:lvl>
+    <w:lvl w:ilvl="3" w:tplc="0409000F" w:tentative="1">
+      <w:start w:val="1"/>
+      <w:numFmt w:val="decimal"/>
+      <w:lvlText w:val="%4."/>
+      <w:lvlJc w:val="left"/>
+      <w:pPr>
+        <w:ind w:left="2880" w:hanging="360"/>
+      </w:pPr>
+    </w:lvl>
+    <w:lvl w:ilvl="4" w:tplc="04090019" w:tentative="1">
+      <w:start w:val="1"/>
+      <w:numFmt w:val="lowerLetter"/>
+      <w:lvlText w:val="%5."/>
+      <w:lvlJc w:val="left"/>
+      <w:pPr>
+        <w:ind w:left="3600" w:hanging="360"/>
+      </w:pPr>
+    </w:lvl>
+    <w:lvl w:ilvl="5" w:tplc="0409001B" w:tentative="1">
+      <w:start w:val="1"/>
+      <w:numFmt w:val="lowerRoman"/>
+      <w:lvlText w:val="%6."/>
+      <w:lvlJc w:val="right"/>
+      <w:pPr>
+        <w:ind w:left="4320" w:hanging="180"/>
+      </w:pPr>
+    </w:lvl>
+    <w:lvl w:ilvl="6" w:tplc="0409000F" w:tentative="1">
+      <w:start w:val="1"/>
+      <w:numFmt w:val="decimal"/>
+      <w:lvlText w:val="%7."/>
+      <w:lvlJc w:val="left"/>
+      <w:pPr>
+        <w:ind w:left="5040" w:hanging="360"/>
+      </w:pPr>
+    </w:lvl>
+    <w:lvl w:ilvl="7" w:tplc="04090019" w:tentative="1">
+      <w:start w:val="1"/>
+      <w:numFmt w:val="lowerLetter"/>
+      <w:lvlText w:val="%8."/>
+      <w:lvlJc w:val="left"/>
+      <w:pPr>
+        <w:ind w:left="5760" w:hanging="360"/>
+      </w:pPr>
+    </w:lvl>
+    <w:lvl w:ilvl="8" w:tplc="0409001B" w:tentative="1">
+      <w:start w:val="1"/>
+      <w:numFmt w:val="lowerRoman"/>
+      <w:lvlText w:val="%9."/>
+      <w:lvlJc w:val="right"/>
+      <w:pPr>
+        <w:ind w:left="6480" w:hanging="180"/>
+      </w:pPr>
+    </w:lvl>
+  </w:abstractNum>
   <w:num w:numId="1">
     <w:abstractNumId w:val="0"/>
+  </w:num>
+  <w:num w:numId="2">
+    <w:abstractNumId w:val="1"/>
   </w:num>
 </w:numbering>
 </file>

</xml_diff>